<commit_message>
Anschrift an die richtige Stelle geschoben
</commit_message>
<xml_diff>
--- a/data/Formulare/Halbjahresbericht/Gefährdungsmitteilung_2._Leistungsstandbericht.docx
+++ b/data/Formulare/Halbjahresbericht/Gefährdungsmitteilung_2._Leistungsstandbericht.docx
@@ -2,42 +2,6 @@
 <file path=word/document.xml><?xml version="1.0" encoding="utf-8"?>
 <w:document xmlns:wpc="http://schemas.microsoft.com/office/word/2010/wordprocessingCanvas" xmlns:mc="http://schemas.openxmlformats.org/markup-compatibility/2006" xmlns:o="urn:schemas-microsoft-com:office:office" xmlns:r="http://schemas.openxmlformats.org/officeDocument/2006/relationships" xmlns:m="http://schemas.openxmlformats.org/officeDocument/2006/math" xmlns:v="urn:schemas-microsoft-com:vml" xmlns:wp14="http://schemas.microsoft.com/office/word/2010/wordprocessingDrawing" xmlns:wp="http://schemas.openxmlformats.org/drawingml/2006/wordprocessingDrawing" xmlns:w10="urn:schemas-microsoft-com:office:word" xmlns:w="http://schemas.openxmlformats.org/wordprocessingml/2006/main" xmlns:w14="http://schemas.microsoft.com/office/word/2010/wordml" xmlns:w15="http://schemas.microsoft.com/office/word/2012/wordml" xmlns:wpg="http://schemas.microsoft.com/office/word/2010/wordprocessingGroup" xmlns:wpi="http://schemas.microsoft.com/office/word/2010/wordprocessingInk" xmlns:wne="http://schemas.microsoft.com/office/word/2006/wordml" xmlns:wps="http://schemas.microsoft.com/office/word/2010/wordprocessingShape" mc:Ignorable="w14 w15 wp14">
   <w:body>
-    <w:p>
-      <w:pPr>
-        <w:contextualSpacing/>
-        <w:rPr>
-          <w:rFonts w:ascii="Calibri" w:hAnsi="Calibri"/>
-          <w:bCs/>
-          <w:sz w:val="24"/>
-          <w:szCs w:val="24"/>
-          <w:highlight w:val="yellow"/>
-        </w:rPr>
-      </w:pPr>
-    </w:p>
-    <w:p>
-      <w:pPr>
-        <w:contextualSpacing/>
-        <w:rPr>
-          <w:rFonts w:ascii="Calibri" w:hAnsi="Calibri"/>
-          <w:bCs/>
-          <w:sz w:val="24"/>
-          <w:szCs w:val="24"/>
-          <w:highlight w:val="yellow"/>
-        </w:rPr>
-      </w:pPr>
-    </w:p>
-    <w:p>
-      <w:pPr>
-        <w:contextualSpacing/>
-        <w:rPr>
-          <w:rFonts w:ascii="Calibri" w:hAnsi="Calibri"/>
-          <w:bCs/>
-          <w:sz w:val="24"/>
-          <w:szCs w:val="24"/>
-          <w:highlight w:val="yellow"/>
-        </w:rPr>
-      </w:pPr>
-    </w:p>
     <w:p>
       <w:pPr>
         <w:tabs>
@@ -191,6 +155,17 @@
         <w:contextualSpacing/>
         <w:rPr>
           <w:rFonts w:ascii="Calibri" w:hAnsi="Calibri"/>
+          <w:bCs/>
+          <w:sz w:val="24"/>
+          <w:szCs w:val="24"/>
+        </w:rPr>
+      </w:pPr>
+    </w:p>
+    <w:p>
+      <w:pPr>
+        <w:contextualSpacing/>
+        <w:rPr>
+          <w:rFonts w:ascii="Calibri" w:hAnsi="Calibri"/>
           <w:b/>
           <w:bCs/>
           <w:sz w:val="22"/>
@@ -1347,6 +1322,28 @@
     </w:p>
     <w:p>
       <w:pPr>
+        <w:spacing w:after="200" w:line="276" w:lineRule="auto"/>
+        <w:rPr>
+          <w:rFonts w:ascii="Calibri" w:hAnsi="Calibri"/>
+          <w:b/>
+          <w:bCs/>
+          <w:sz w:val="24"/>
+          <w:szCs w:val="24"/>
+        </w:rPr>
+      </w:pPr>
+      <w:r>
+        <w:rPr>
+          <w:rFonts w:ascii="Calibri" w:hAnsi="Calibri"/>
+          <w:b/>
+          <w:bCs/>
+          <w:sz w:val="24"/>
+          <w:szCs w:val="24"/>
+        </w:rPr>
+        <w:br w:type="page"/>
+      </w:r>
+    </w:p>
+    <w:p>
+      <w:pPr>
         <w:spacing w:line="276" w:lineRule="auto"/>
         <w:contextualSpacing/>
         <w:jc w:val="center"/>
@@ -1358,6 +1355,8 @@
           <w:szCs w:val="24"/>
         </w:rPr>
       </w:pPr>
+      <w:bookmarkStart w:id="0" w:name="_GoBack"/>
+      <w:bookmarkEnd w:id="0"/>
       <w:r>
         <w:rPr>
           <w:rFonts w:ascii="Calibri" w:hAnsi="Calibri"/>
@@ -1454,8 +1453,6 @@
         </w:rPr>
         <w:t>$DLK</w:t>
       </w:r>
-      <w:bookmarkStart w:id="0" w:name="_GoBack"/>
-      <w:bookmarkEnd w:id="0"/>
       <w:r>
         <w:rPr>
           <w:rFonts w:ascii="Calibri" w:hAnsi="Calibri"/>
@@ -2593,7 +2590,7 @@
         </mc:Choice>
         <mc:Fallback>
           <w:pict>
-            <v:line w14:anchorId="747FDC57" id="Gerade Verbindung 4" o:spid="_x0000_s1026" style="position:absolute;z-index:-251651072;visibility:visible;mso-wrap-style:square;mso-width-percent:0;mso-height-percent:0;mso-wrap-distance-left:9pt;mso-wrap-distance-top:0;mso-wrap-distance-right:9pt;mso-wrap-distance-bottom:0;mso-position-horizontal:absolute;mso-position-horizontal-relative:page;mso-position-vertical:absolute;mso-position-vertical-relative:page;mso-width-percent:0;mso-height-percent:0;mso-width-relative:margin;mso-height-relative:margin" from="0,421pt" to="11.35pt,421pt" o:gfxdata="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" strokecolor="black [3213]" strokeweight=".5pt">
+            <v:line w14:anchorId="40EE07DD" id="Gerade Verbindung 4" o:spid="_x0000_s1026" style="position:absolute;z-index:-251651072;visibility:visible;mso-wrap-style:square;mso-width-percent:0;mso-height-percent:0;mso-wrap-distance-left:9pt;mso-wrap-distance-top:0;mso-wrap-distance-right:9pt;mso-wrap-distance-bottom:0;mso-position-horizontal:absolute;mso-position-horizontal-relative:page;mso-position-vertical:absolute;mso-position-vertical-relative:page;mso-width-percent:0;mso-height-percent:0;mso-width-relative:margin;mso-height-relative:margin" from="0,421pt" to="11.35pt,421pt" o:gfxdata="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" strokecolor="black [3213]" strokeweight=".5pt">
               <w10:wrap anchorx="page" anchory="page"/>
             </v:line>
           </w:pict>
@@ -2671,7 +2668,7 @@
         </mc:Choice>
         <mc:Fallback>
           <w:pict>
-            <v:line w14:anchorId="442117C1" id="Gerade Verbindung 3" o:spid="_x0000_s1026" style="position:absolute;z-index:-251652096;visibility:visible;mso-wrap-style:square;mso-width-percent:0;mso-height-percent:0;mso-wrap-distance-left:9pt;mso-wrap-distance-top:0;mso-wrap-distance-right:9pt;mso-wrap-distance-bottom:0;mso-position-horizontal:absolute;mso-position-horizontal-relative:page;mso-position-vertical:absolute;mso-position-vertical-relative:page;mso-width-percent:0;mso-height-percent:0;mso-width-relative:margin;mso-height-relative:margin" from="0,297.7pt" to="11.35pt,297.7pt" o:gfxdata="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" strokecolor="black [3213]" strokeweight=".5pt">
+            <v:line w14:anchorId="4BDE03BE" id="Gerade Verbindung 3" o:spid="_x0000_s1026" style="position:absolute;z-index:-251652096;visibility:visible;mso-wrap-style:square;mso-width-percent:0;mso-height-percent:0;mso-wrap-distance-left:9pt;mso-wrap-distance-top:0;mso-wrap-distance-right:9pt;mso-wrap-distance-bottom:0;mso-position-horizontal:absolute;mso-position-horizontal-relative:page;mso-position-vertical:absolute;mso-position-vertical-relative:page;mso-width-percent:0;mso-height-percent:0;mso-width-relative:margin;mso-height-relative:margin" from="0,297.7pt" to="11.35pt,297.7pt" o:gfxdata="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" strokecolor="black [3213]" strokeweight=".5pt">
               <w10:wrap anchorx="page" anchory="page"/>
             </v:line>
           </w:pict>
@@ -2961,7 +2958,7 @@
         </mc:Choice>
         <mc:Fallback>
           <w:pict>
-            <v:line w14:anchorId="705EA418" id="Gerade Verbindung 4" o:spid="_x0000_s1026" style="position:absolute;z-index:-251657216;visibility:visible;mso-wrap-style:square;mso-width-percent:0;mso-height-percent:0;mso-wrap-distance-left:9pt;mso-wrap-distance-top:0;mso-wrap-distance-right:9pt;mso-wrap-distance-bottom:0;mso-position-horizontal:absolute;mso-position-horizontal-relative:page;mso-position-vertical:absolute;mso-position-vertical-relative:page;mso-width-percent:0;mso-height-percent:0;mso-width-relative:margin;mso-height-relative:margin" from="0,421pt" to="11.35pt,421pt" o:gfxdata="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" strokecolor="black [3213]" strokeweight=".5pt">
+            <v:line w14:anchorId="7E73B5C3" id="Gerade Verbindung 4" o:spid="_x0000_s1026" style="position:absolute;z-index:-251657216;visibility:visible;mso-wrap-style:square;mso-width-percent:0;mso-height-percent:0;mso-wrap-distance-left:9pt;mso-wrap-distance-top:0;mso-wrap-distance-right:9pt;mso-wrap-distance-bottom:0;mso-position-horizontal:absolute;mso-position-horizontal-relative:page;mso-position-vertical:absolute;mso-position-vertical-relative:page;mso-width-percent:0;mso-height-percent:0;mso-width-relative:margin;mso-height-relative:margin" from="0,421pt" to="11.35pt,421pt" o:gfxdata="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" strokecolor="black [3213]" strokeweight=".5pt">
               <w10:wrap anchorx="page" anchory="page"/>
             </v:line>
           </w:pict>
@@ -3039,7 +3036,7 @@
         </mc:Choice>
         <mc:Fallback>
           <w:pict>
-            <v:line w14:anchorId="55D8D95B" id="Gerade Verbindung 3" o:spid="_x0000_s1026" style="position:absolute;z-index:-251659264;visibility:visible;mso-wrap-style:square;mso-width-percent:0;mso-height-percent:0;mso-wrap-distance-left:9pt;mso-wrap-distance-top:0;mso-wrap-distance-right:9pt;mso-wrap-distance-bottom:0;mso-position-horizontal:absolute;mso-position-horizontal-relative:page;mso-position-vertical:absolute;mso-position-vertical-relative:page;mso-width-percent:0;mso-height-percent:0;mso-width-relative:margin;mso-height-relative:margin" from="0,297.7pt" to="11.35pt,297.7pt" o:gfxdata="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" strokecolor="black [3213]" strokeweight=".5pt">
+            <v:line w14:anchorId="47BA140B" id="Gerade Verbindung 3" o:spid="_x0000_s1026" style="position:absolute;z-index:-251659264;visibility:visible;mso-wrap-style:square;mso-width-percent:0;mso-height-percent:0;mso-wrap-distance-left:9pt;mso-wrap-distance-top:0;mso-wrap-distance-right:9pt;mso-wrap-distance-bottom:0;mso-position-horizontal:absolute;mso-position-horizontal-relative:page;mso-position-vertical:absolute;mso-position-vertical-relative:page;mso-width-percent:0;mso-height-percent:0;mso-width-relative:margin;mso-height-relative:margin" from="0,297.7pt" to="11.35pt,297.7pt" o:gfxdata="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" strokecolor="black [3213]" strokeweight=".5pt">
               <w10:wrap anchorx="page" anchory="page"/>
             </v:line>
           </w:pict>
@@ -4828,7 +4825,7 @@
 </file>
 
 <file path=customXml/itemProps1.xml><?xml version="1.0" encoding="utf-8"?>
-<ds:datastoreItem xmlns:ds="http://schemas.openxmlformats.org/officeDocument/2006/customXml" ds:itemID="{AF393026-115A-4C6E-B328-0364E2378A09}">
+<ds:datastoreItem xmlns:ds="http://schemas.openxmlformats.org/officeDocument/2006/customXml" ds:itemID="{EA939A8F-9704-4B84-9A49-3AA7939C087A}">
   <ds:schemaRefs>
     <ds:schemaRef ds:uri="http://schemas.openxmlformats.org/officeDocument/2006/bibliography"/>
   </ds:schemaRefs>

</xml_diff>